<commit_message>
feat: added extraction logic for headers/footers
see #34
</commit_message>
<xml_diff>
--- a/__tests__/data/test15.docx
+++ b/__tests__/data/test15.docx
@@ -100,16 +100,43 @@
         <w:rPr>
           <w:lang w:val="en-CA"/>
         </w:rPr>
+        <w:t>Section 1 body continued</w:t>
+      </w:r>
+    </w:p>
+    <w:p>
+      <w:pPr>
+        <w:rPr>
+          <w:lang w:val="en-CA"/>
+        </w:rPr>
+      </w:pPr>
+    </w:p>
+    <w:p>
+      <w:pPr>
+        <w:rPr>
+          <w:lang w:val="en-CA"/>
+        </w:rPr>
+      </w:pPr>
+    </w:p>
+    <w:p>
+      <w:pPr>
+        <w:pStyle w:val="Heading2"/>
+        <w:rPr>
+          <w:lang w:val="en-CA"/>
+        </w:rPr>
+      </w:pPr>
+      <w:r>
+        <w:rPr>
+          <w:lang w:val="en-CA"/>
+        </w:rPr>
+        <w:br w:type="page"/>
+      </w:r>
+      <w:r>
+        <w:rPr>
+          <w:lang w:val="en-CA"/>
+        </w:rPr>
         <w:lastRenderedPageBreak/>
-        <w:t>Section 1 body continued</w:t>
-      </w:r>
-    </w:p>
-    <w:p>
-      <w:pPr>
-        <w:rPr>
-          <w:lang w:val="en-CA"/>
-        </w:rPr>
-      </w:pPr>
+        <w:t>Still section 1</w:t>
+      </w:r>
     </w:p>
     <w:p>
       <w:pPr>
@@ -136,12 +163,6 @@
           <w:docGrid w:linePitch="360"/>
         </w:sectPr>
       </w:pPr>
-      <w:r>
-        <w:rPr>
-          <w:lang w:val="en-CA"/>
-        </w:rPr>
-        <w:br w:type="page"/>
-      </w:r>
     </w:p>
     <w:p>
       <w:pPr>
@@ -189,22 +210,105 @@
         <w:rPr>
           <w:lang w:val="en-CA"/>
         </w:rPr>
+        <w:t>Section 2 body continued</w:t>
+      </w:r>
+    </w:p>
+    <w:p>
+      <w:pPr>
+        <w:rPr>
+          <w:lang w:val="en-CA"/>
+        </w:rPr>
+      </w:pPr>
+    </w:p>
+    <w:p>
+      <w:pPr>
+        <w:rPr>
+          <w:lang w:val="en-CA"/>
+        </w:rPr>
+      </w:pPr>
+    </w:p>
+    <w:p>
+      <w:pPr>
+        <w:rPr>
+          <w:lang w:val="en-CA"/>
+        </w:rPr>
+      </w:pPr>
+      <w:r>
+        <w:rPr>
+          <w:lang w:val="en-CA"/>
+        </w:rPr>
+        <w:br w:type="page"/>
+      </w:r>
+    </w:p>
+    <w:p>
+      <w:pPr>
+        <w:pStyle w:val="Heading2"/>
+        <w:rPr>
+          <w:lang w:val="en-CA"/>
+        </w:rPr>
+      </w:pPr>
+      <w:r>
+        <w:rPr>
+          <w:lang w:val="en-CA"/>
+        </w:rPr>
+        <w:t>Section 2 continued</w:t>
+      </w:r>
+    </w:p>
+    <w:p>
+      <w:pPr>
+        <w:rPr>
+          <w:lang w:val="en-CA"/>
+        </w:rPr>
+      </w:pPr>
+    </w:p>
+    <w:p>
+      <w:pPr>
+        <w:rPr>
+          <w:lang w:val="en-CA"/>
+        </w:rPr>
+      </w:pPr>
+    </w:p>
+    <w:p>
+      <w:pPr>
+        <w:rPr>
+          <w:lang w:val="en-CA"/>
+        </w:rPr>
+        <w:sectPr>
+          <w:headerReference w:type="even" r:id="rId13"/>
+          <w:headerReference w:type="default" r:id="rId14"/>
+          <w:footerReference w:type="even" r:id="rId15"/>
+          <w:footerReference w:type="default" r:id="rId16"/>
+          <w:headerReference w:type="first" r:id="rId17"/>
+          <w:footerReference w:type="first" r:id="rId18"/>
+          <w:pgSz w:w="12240" w:h="15840"/>
+          <w:pgMar w:top="1440" w:right="1440" w:bottom="1440" w:left="1440" w:header="708" w:footer="708" w:gutter="0"/>
+          <w:cols w:space="708"/>
+          <w:titlePg/>
+          <w:docGrid w:linePitch="360"/>
+        </w:sectPr>
+      </w:pPr>
+    </w:p>
+    <w:p>
+      <w:pPr>
+        <w:pStyle w:val="Heading3"/>
+        <w:rPr>
+          <w:lang w:val="en-CA"/>
+        </w:rPr>
+      </w:pPr>
+      <w:r>
+        <w:rPr>
+          <w:lang w:val="en-CA"/>
+        </w:rPr>
         <w:lastRenderedPageBreak/>
-        <w:t>Section 2 body continued</w:t>
-      </w:r>
-    </w:p>
-    <w:p>
-      <w:pPr>
-        <w:rPr>
-          <w:lang w:val="en-CA"/>
-        </w:rPr>
-      </w:pPr>
-      <w:r>
-        <w:rPr>
-          <w:lang w:val="en-CA"/>
-        </w:rPr>
-        <w:br w:type="page"/>
-      </w:r>
+        <w:t>Section 3 text</w:t>
+      </w:r>
+    </w:p>
+    <w:p>
+      <w:pPr>
+        <w:rPr>
+          <w:lang w:val="en-CA"/>
+        </w:rPr>
+      </w:pPr>
     </w:p>
     <w:p>
       <w:pPr>
@@ -214,14 +318,15 @@
       </w:pPr>
     </w:p>
     <w:sectPr>
-      <w:headerReference w:type="even" r:id="rId13"/>
-      <w:headerReference w:type="default" r:id="rId14"/>
-      <w:footerReference w:type="even" r:id="rId15"/>
-      <w:footerReference w:type="default" r:id="rId16"/>
+      <w:headerReference w:type="even" r:id="rId19"/>
+      <w:headerReference w:type="default" r:id="rId20"/>
+      <w:footerReference w:type="even" r:id="rId21"/>
+      <w:footerReference w:type="default" r:id="rId22"/>
+      <w:headerReference w:type="first" r:id="rId23"/>
+      <w:footerReference w:type="first" r:id="rId24"/>
       <w:pgSz w:w="12240" w:h="15840"/>
       <w:pgMar w:top="1440" w:right="1440" w:bottom="1440" w:left="1440" w:header="708" w:footer="708" w:gutter="0"/>
       <w:cols w:space="708"/>
-      <w:titlePg/>
       <w:docGrid w:linePitch="360"/>
     </w:sectPr>
   </w:body>
@@ -257,25 +362,7 @@
       <w:rPr>
         <w:lang w:val="en-CA"/>
       </w:rPr>
-      <w:t xml:space="preserve">Section </w:t>
-    </w:r>
-    <w:r>
-      <w:rPr>
-        <w:lang w:val="en-CA"/>
-      </w:rPr>
-      <w:t>1</w:t>
-    </w:r>
-    <w:r>
-      <w:rPr>
-        <w:lang w:val="en-CA"/>
-      </w:rPr>
-      <w:t xml:space="preserve"> – even page</w:t>
-    </w:r>
-    <w:r>
-      <w:rPr>
-        <w:lang w:val="en-CA"/>
-      </w:rPr>
-      <w:t xml:space="preserve"> footer</w:t>
+      <w:t>Section 1 – even page footer</w:t>
     </w:r>
   </w:p>
 </w:ftr>
@@ -294,25 +381,7 @@
       <w:rPr>
         <w:lang w:val="en-CA"/>
       </w:rPr>
-      <w:t xml:space="preserve">Section </w:t>
-    </w:r>
-    <w:r>
-      <w:rPr>
-        <w:lang w:val="en-CA"/>
-      </w:rPr>
-      <w:t>1</w:t>
-    </w:r>
-    <w:r>
-      <w:rPr>
-        <w:lang w:val="en-CA"/>
-      </w:rPr>
-      <w:t xml:space="preserve"> – odd page</w:t>
-    </w:r>
-    <w:r>
-      <w:rPr>
-        <w:lang w:val="en-CA"/>
-      </w:rPr>
-      <w:t xml:space="preserve"> </w:t>
+      <w:t xml:space="preserve">Section 1 – odd page </w:t>
     </w:r>
     <w:r>
       <w:rPr>
@@ -337,13 +406,19 @@
       <w:rPr>
         <w:lang w:val="en-CA"/>
       </w:rPr>
-      <w:t xml:space="preserve">Section 2 – first page </w:t>
-    </w:r>
-    <w:r>
-      <w:rPr>
-        <w:lang w:val="en-CA"/>
-      </w:rPr>
-      <w:t>footer</w:t>
+      <w:t xml:space="preserve">Section </w:t>
+    </w:r>
+    <w:r>
+      <w:rPr>
+        <w:lang w:val="en-CA"/>
+      </w:rPr>
+      <w:t>1</w:t>
+    </w:r>
+    <w:r>
+      <w:rPr>
+        <w:lang w:val="en-CA"/>
+      </w:rPr>
+      <w:t xml:space="preserve"> – first page footer</w:t>
     </w:r>
   </w:p>
 </w:ftr>
@@ -371,13 +446,7 @@
       <w:rPr>
         <w:lang w:val="en-CA"/>
       </w:rPr>
-      <w:t xml:space="preserve"> – even page</w:t>
-    </w:r>
-    <w:r>
-      <w:rPr>
-        <w:lang w:val="en-CA"/>
-      </w:rPr>
-      <w:t xml:space="preserve"> footer</w:t>
+      <w:t xml:space="preserve"> – even page footer</w:t>
     </w:r>
   </w:p>
 </w:ftr>
@@ -408,13 +477,104 @@
       <w:rPr>
         <w:lang w:val="en-CA"/>
       </w:rPr>
-      <w:t xml:space="preserve"> – odd page</w:t>
+      <w:t xml:space="preserve"> – </w:t>
+    </w:r>
+    <w:r>
+      <w:rPr>
+        <w:lang w:val="en-CA"/>
+      </w:rPr>
+      <w:t>odd page</w:t>
     </w:r>
     <w:r>
       <w:rPr>
         <w:lang w:val="en-CA"/>
       </w:rPr>
       <w:t xml:space="preserve"> footer</w:t>
+    </w:r>
+  </w:p>
+</w:ftr>
+</file>
+
+<file path=word/footer6.xml><?xml version="1.0" encoding="utf-8"?>
+<w:ftr xmlns:wpc="http://schemas.microsoft.com/office/word/2010/wordprocessingCanvas" xmlns:cx="http://schemas.microsoft.com/office/drawing/2014/chartex" xmlns:cx1="http://schemas.microsoft.com/office/drawing/2015/9/8/chartex" xmlns:cx2="http://schemas.microsoft.com/office/drawing/2015/10/21/chartex" xmlns:cx3="http://schemas.microsoft.com/office/drawing/2016/5/9/chartex" xmlns:cx4="http://schemas.microsoft.com/office/drawing/2016/5/10/chartex" xmlns:cx5="http://schemas.microsoft.com/office/drawing/2016/5/11/chartex" xmlns:cx6="http://schemas.microsoft.com/office/drawing/2016/5/12/chartex" xmlns:cx7="http://schemas.microsoft.com/office/drawing/2016/5/13/chartex" xmlns:cx8="http://schemas.microsoft.com/office/drawing/2016/5/14/chartex" xmlns:mc="http://schemas.openxmlformats.org/markup-compatibility/2006" xmlns:aink="http://schemas.microsoft.com/office/drawing/2016/ink" xmlns:am3d="http://schemas.microsoft.com/office/drawing/2017/model3d" xmlns:o="urn:schemas-microsoft-com:office:office" xmlns:r="http://schemas.openxmlformats.org/officeDocument/2006/relationships" xmlns:m="http://schemas.openxmlformats.org/officeDocument/2006/math" xmlns:v="urn:schemas-microsoft-com:vml" xmlns:wp14="http://schemas.microsoft.com/office/word/2010/wordprocessingDrawing" xmlns:wp="http://schemas.openxmlformats.org/drawingml/2006/wordprocessingDrawing" xmlns:w10="urn:schemas-microsoft-com:office:word" xmlns:w="http://schemas.openxmlformats.org/wordprocessingml/2006/main" xmlns:w14="http://schemas.microsoft.com/office/word/2010/wordml" xmlns:w15="http://schemas.microsoft.com/office/word/2012/wordml" xmlns:w16cex="http://schemas.microsoft.com/office/word/2018/wordml/cex" xmlns:w16cid="http://schemas.microsoft.com/office/word/2016/wordml/cid" xmlns:w16="http://schemas.microsoft.com/office/word/2018/wordml" xmlns:w16se="http://schemas.microsoft.com/office/word/2015/wordml/symex" xmlns:wpg="http://schemas.microsoft.com/office/word/2010/wordprocessingGroup" xmlns:wpi="http://schemas.microsoft.com/office/word/2010/wordprocessingInk" xmlns:wne="http://schemas.microsoft.com/office/word/2006/wordml" xmlns:wps="http://schemas.microsoft.com/office/word/2010/wordprocessingShape" mc:Ignorable="w14 w15 w16se w16cid w16 w16cex wp14">
+  <w:p>
+    <w:pPr>
+      <w:pStyle w:val="Header"/>
+      <w:rPr>
+        <w:lang w:val="en-CA"/>
+      </w:rPr>
+    </w:pPr>
+    <w:r>
+      <w:rPr>
+        <w:lang w:val="en-CA"/>
+      </w:rPr>
+      <w:t>Section 2 – first page footer</w:t>
+    </w:r>
+  </w:p>
+</w:ftr>
+</file>
+
+<file path=word/footer7.xml><?xml version="1.0" encoding="utf-8"?>
+<w:ftr xmlns:wpc="http://schemas.microsoft.com/office/word/2010/wordprocessingCanvas" xmlns:cx="http://schemas.microsoft.com/office/drawing/2014/chartex" xmlns:cx1="http://schemas.microsoft.com/office/drawing/2015/9/8/chartex" xmlns:cx2="http://schemas.microsoft.com/office/drawing/2015/10/21/chartex" xmlns:cx3="http://schemas.microsoft.com/office/drawing/2016/5/9/chartex" xmlns:cx4="http://schemas.microsoft.com/office/drawing/2016/5/10/chartex" xmlns:cx5="http://schemas.microsoft.com/office/drawing/2016/5/11/chartex" xmlns:cx6="http://schemas.microsoft.com/office/drawing/2016/5/12/chartex" xmlns:cx7="http://schemas.microsoft.com/office/drawing/2016/5/13/chartex" xmlns:cx8="http://schemas.microsoft.com/office/drawing/2016/5/14/chartex" xmlns:mc="http://schemas.openxmlformats.org/markup-compatibility/2006" xmlns:aink="http://schemas.microsoft.com/office/drawing/2016/ink" xmlns:am3d="http://schemas.microsoft.com/office/drawing/2017/model3d" xmlns:o="urn:schemas-microsoft-com:office:office" xmlns:r="http://schemas.openxmlformats.org/officeDocument/2006/relationships" xmlns:m="http://schemas.openxmlformats.org/officeDocument/2006/math" xmlns:v="urn:schemas-microsoft-com:vml" xmlns:wp14="http://schemas.microsoft.com/office/word/2010/wordprocessingDrawing" xmlns:wp="http://schemas.openxmlformats.org/drawingml/2006/wordprocessingDrawing" xmlns:w10="urn:schemas-microsoft-com:office:word" xmlns:w="http://schemas.openxmlformats.org/wordprocessingml/2006/main" xmlns:w14="http://schemas.microsoft.com/office/word/2010/wordml" xmlns:w15="http://schemas.microsoft.com/office/word/2012/wordml" xmlns:w16cex="http://schemas.microsoft.com/office/word/2018/wordml/cex" xmlns:w16cid="http://schemas.microsoft.com/office/word/2016/wordml/cid" xmlns:w16="http://schemas.microsoft.com/office/word/2018/wordml" xmlns:w16se="http://schemas.microsoft.com/office/word/2015/wordml/symex" xmlns:wpg="http://schemas.microsoft.com/office/word/2010/wordprocessingGroup" xmlns:wpi="http://schemas.microsoft.com/office/word/2010/wordprocessingInk" xmlns:wne="http://schemas.microsoft.com/office/word/2006/wordml" xmlns:wps="http://schemas.microsoft.com/office/word/2010/wordprocessingShape" mc:Ignorable="w14 w15 w16se w16cid w16 w16cex wp14">
+  <w:p>
+    <w:pPr>
+      <w:pStyle w:val="Footer"/>
+    </w:pPr>
+    <w:r>
+      <w:rPr>
+        <w:lang w:val="en-CA"/>
+      </w:rPr>
+      <w:t>Section 3 – even page footer</w:t>
+    </w:r>
+  </w:p>
+</w:ftr>
+</file>
+
+<file path=word/footer8.xml><?xml version="1.0" encoding="utf-8"?>
+<w:ftr xmlns:wpc="http://schemas.microsoft.com/office/word/2010/wordprocessingCanvas" xmlns:cx="http://schemas.microsoft.com/office/drawing/2014/chartex" xmlns:cx1="http://schemas.microsoft.com/office/drawing/2015/9/8/chartex" xmlns:cx2="http://schemas.microsoft.com/office/drawing/2015/10/21/chartex" xmlns:cx3="http://schemas.microsoft.com/office/drawing/2016/5/9/chartex" xmlns:cx4="http://schemas.microsoft.com/office/drawing/2016/5/10/chartex" xmlns:cx5="http://schemas.microsoft.com/office/drawing/2016/5/11/chartex" xmlns:cx6="http://schemas.microsoft.com/office/drawing/2016/5/12/chartex" xmlns:cx7="http://schemas.microsoft.com/office/drawing/2016/5/13/chartex" xmlns:cx8="http://schemas.microsoft.com/office/drawing/2016/5/14/chartex" xmlns:mc="http://schemas.openxmlformats.org/markup-compatibility/2006" xmlns:aink="http://schemas.microsoft.com/office/drawing/2016/ink" xmlns:am3d="http://schemas.microsoft.com/office/drawing/2017/model3d" xmlns:o="urn:schemas-microsoft-com:office:office" xmlns:r="http://schemas.openxmlformats.org/officeDocument/2006/relationships" xmlns:m="http://schemas.openxmlformats.org/officeDocument/2006/math" xmlns:v="urn:schemas-microsoft-com:vml" xmlns:wp14="http://schemas.microsoft.com/office/word/2010/wordprocessingDrawing" xmlns:wp="http://schemas.openxmlformats.org/drawingml/2006/wordprocessingDrawing" xmlns:w10="urn:schemas-microsoft-com:office:word" xmlns:w="http://schemas.openxmlformats.org/wordprocessingml/2006/main" xmlns:w14="http://schemas.microsoft.com/office/word/2010/wordml" xmlns:w15="http://schemas.microsoft.com/office/word/2012/wordml" xmlns:w16cex="http://schemas.microsoft.com/office/word/2018/wordml/cex" xmlns:w16cid="http://schemas.microsoft.com/office/word/2016/wordml/cid" xmlns:w16="http://schemas.microsoft.com/office/word/2018/wordml" xmlns:w16se="http://schemas.microsoft.com/office/word/2015/wordml/symex" xmlns:wpg="http://schemas.microsoft.com/office/word/2010/wordprocessingGroup" xmlns:wpi="http://schemas.microsoft.com/office/word/2010/wordprocessingInk" xmlns:wne="http://schemas.microsoft.com/office/word/2006/wordml" xmlns:wps="http://schemas.microsoft.com/office/word/2010/wordprocessingShape" mc:Ignorable="w14 w15 w16se w16cid w16 w16cex wp14">
+  <w:p>
+    <w:pPr>
+      <w:pStyle w:val="Footer"/>
+      <w:rPr>
+        <w:lang w:val="en-CA"/>
+      </w:rPr>
+    </w:pPr>
+    <w:r>
+      <w:rPr>
+        <w:lang w:val="en-CA"/>
+      </w:rPr>
+      <w:t>Section 3 – odd page footer</w:t>
+    </w:r>
+  </w:p>
+</w:ftr>
+</file>
+
+<file path=word/footer9.xml><?xml version="1.0" encoding="utf-8"?>
+<w:ftr xmlns:wpc="http://schemas.microsoft.com/office/word/2010/wordprocessingCanvas" xmlns:cx="http://schemas.microsoft.com/office/drawing/2014/chartex" xmlns:cx1="http://schemas.microsoft.com/office/drawing/2015/9/8/chartex" xmlns:cx2="http://schemas.microsoft.com/office/drawing/2015/10/21/chartex" xmlns:cx3="http://schemas.microsoft.com/office/drawing/2016/5/9/chartex" xmlns:cx4="http://schemas.microsoft.com/office/drawing/2016/5/10/chartex" xmlns:cx5="http://schemas.microsoft.com/office/drawing/2016/5/11/chartex" xmlns:cx6="http://schemas.microsoft.com/office/drawing/2016/5/12/chartex" xmlns:cx7="http://schemas.microsoft.com/office/drawing/2016/5/13/chartex" xmlns:cx8="http://schemas.microsoft.com/office/drawing/2016/5/14/chartex" xmlns:mc="http://schemas.openxmlformats.org/markup-compatibility/2006" xmlns:aink="http://schemas.microsoft.com/office/drawing/2016/ink" xmlns:am3d="http://schemas.microsoft.com/office/drawing/2017/model3d" xmlns:o="urn:schemas-microsoft-com:office:office" xmlns:r="http://schemas.openxmlformats.org/officeDocument/2006/relationships" xmlns:m="http://schemas.openxmlformats.org/officeDocument/2006/math" xmlns:v="urn:schemas-microsoft-com:vml" xmlns:wp14="http://schemas.microsoft.com/office/word/2010/wordprocessingDrawing" xmlns:wp="http://schemas.openxmlformats.org/drawingml/2006/wordprocessingDrawing" xmlns:w10="urn:schemas-microsoft-com:office:word" xmlns:w="http://schemas.openxmlformats.org/wordprocessingml/2006/main" xmlns:w14="http://schemas.microsoft.com/office/word/2010/wordml" xmlns:w15="http://schemas.microsoft.com/office/word/2012/wordml" xmlns:w16cex="http://schemas.microsoft.com/office/word/2018/wordml/cex" xmlns:w16cid="http://schemas.microsoft.com/office/word/2016/wordml/cid" xmlns:w16="http://schemas.microsoft.com/office/word/2018/wordml" xmlns:w16se="http://schemas.microsoft.com/office/word/2015/wordml/symex" xmlns:wpg="http://schemas.microsoft.com/office/word/2010/wordprocessingGroup" xmlns:wpi="http://schemas.microsoft.com/office/word/2010/wordprocessingInk" xmlns:wne="http://schemas.microsoft.com/office/word/2006/wordml" xmlns:wps="http://schemas.microsoft.com/office/word/2010/wordprocessingShape" mc:Ignorable="w14 w15 w16se w16cid w16 w16cex wp14">
+  <w:p>
+    <w:pPr>
+      <w:pStyle w:val="Header"/>
+      <w:rPr>
+        <w:lang w:val="en-CA"/>
+      </w:rPr>
+    </w:pPr>
+    <w:r>
+      <w:rPr>
+        <w:lang w:val="en-CA"/>
+      </w:rPr>
+      <w:t xml:space="preserve">Section </w:t>
+    </w:r>
+    <w:r>
+      <w:rPr>
+        <w:lang w:val="en-CA"/>
+      </w:rPr>
+      <w:t>3</w:t>
+    </w:r>
+    <w:r>
+      <w:rPr>
+        <w:lang w:val="en-CA"/>
+      </w:rPr>
+      <w:t xml:space="preserve"> – first page footer</w:t>
     </w:r>
   </w:p>
 </w:ftr>
@@ -490,7 +650,19 @@
       <w:rPr>
         <w:lang w:val="en-CA"/>
       </w:rPr>
-      <w:t>Section 2 – first page header</w:t>
+      <w:t xml:space="preserve">Section </w:t>
+    </w:r>
+    <w:r>
+      <w:rPr>
+        <w:lang w:val="en-CA"/>
+      </w:rPr>
+      <w:t>1</w:t>
+    </w:r>
+    <w:r>
+      <w:rPr>
+        <w:lang w:val="en-CA"/>
+      </w:rPr>
+      <w:t xml:space="preserve"> – first page header</w:t>
     </w:r>
   </w:p>
 </w:hdr>
@@ -528,7 +700,95 @@
       <w:rPr>
         <w:lang w:val="en-CA"/>
       </w:rPr>
-      <w:t>Section 2 – odd page header</w:t>
+      <w:t xml:space="preserve">Section 2 – </w:t>
+    </w:r>
+    <w:r>
+      <w:rPr>
+        <w:lang w:val="en-CA"/>
+      </w:rPr>
+      <w:t>odd page</w:t>
+    </w:r>
+    <w:r>
+      <w:rPr>
+        <w:lang w:val="en-CA"/>
+      </w:rPr>
+      <w:t xml:space="preserve"> header</w:t>
+    </w:r>
+  </w:p>
+</w:hdr>
+</file>
+
+<file path=word/header6.xml><?xml version="1.0" encoding="utf-8"?>
+<w:hdr xmlns:wpc="http://schemas.microsoft.com/office/word/2010/wordprocessingCanvas" xmlns:cx="http://schemas.microsoft.com/office/drawing/2014/chartex" xmlns:cx1="http://schemas.microsoft.com/office/drawing/2015/9/8/chartex" xmlns:cx2="http://schemas.microsoft.com/office/drawing/2015/10/21/chartex" xmlns:cx3="http://schemas.microsoft.com/office/drawing/2016/5/9/chartex" xmlns:cx4="http://schemas.microsoft.com/office/drawing/2016/5/10/chartex" xmlns:cx5="http://schemas.microsoft.com/office/drawing/2016/5/11/chartex" xmlns:cx6="http://schemas.microsoft.com/office/drawing/2016/5/12/chartex" xmlns:cx7="http://schemas.microsoft.com/office/drawing/2016/5/13/chartex" xmlns:cx8="http://schemas.microsoft.com/office/drawing/2016/5/14/chartex" xmlns:mc="http://schemas.openxmlformats.org/markup-compatibility/2006" xmlns:aink="http://schemas.microsoft.com/office/drawing/2016/ink" xmlns:am3d="http://schemas.microsoft.com/office/drawing/2017/model3d" xmlns:o="urn:schemas-microsoft-com:office:office" xmlns:r="http://schemas.openxmlformats.org/officeDocument/2006/relationships" xmlns:m="http://schemas.openxmlformats.org/officeDocument/2006/math" xmlns:v="urn:schemas-microsoft-com:vml" xmlns:wp14="http://schemas.microsoft.com/office/word/2010/wordprocessingDrawing" xmlns:wp="http://schemas.openxmlformats.org/drawingml/2006/wordprocessingDrawing" xmlns:w10="urn:schemas-microsoft-com:office:word" xmlns:w="http://schemas.openxmlformats.org/wordprocessingml/2006/main" xmlns:w14="http://schemas.microsoft.com/office/word/2010/wordml" xmlns:w15="http://schemas.microsoft.com/office/word/2012/wordml" xmlns:w16cex="http://schemas.microsoft.com/office/word/2018/wordml/cex" xmlns:w16cid="http://schemas.microsoft.com/office/word/2016/wordml/cid" xmlns:w16="http://schemas.microsoft.com/office/word/2018/wordml" xmlns:w16se="http://schemas.microsoft.com/office/word/2015/wordml/symex" xmlns:wpg="http://schemas.microsoft.com/office/word/2010/wordprocessingGroup" xmlns:wpi="http://schemas.microsoft.com/office/word/2010/wordprocessingInk" xmlns:wne="http://schemas.microsoft.com/office/word/2006/wordml" xmlns:wps="http://schemas.microsoft.com/office/word/2010/wordprocessingShape" mc:Ignorable="w14 w15 w16se w16cid w16 w16cex wp14">
+  <w:p>
+    <w:pPr>
+      <w:pStyle w:val="Header"/>
+      <w:rPr>
+        <w:lang w:val="en-CA"/>
+      </w:rPr>
+    </w:pPr>
+    <w:r>
+      <w:rPr>
+        <w:lang w:val="en-CA"/>
+      </w:rPr>
+      <w:t>Section 2 – first page header</w:t>
+    </w:r>
+  </w:p>
+</w:hdr>
+</file>
+
+<file path=word/header7.xml><?xml version="1.0" encoding="utf-8"?>
+<w:hdr xmlns:wpc="http://schemas.microsoft.com/office/word/2010/wordprocessingCanvas" xmlns:cx="http://schemas.microsoft.com/office/drawing/2014/chartex" xmlns:cx1="http://schemas.microsoft.com/office/drawing/2015/9/8/chartex" xmlns:cx2="http://schemas.microsoft.com/office/drawing/2015/10/21/chartex" xmlns:cx3="http://schemas.microsoft.com/office/drawing/2016/5/9/chartex" xmlns:cx4="http://schemas.microsoft.com/office/drawing/2016/5/10/chartex" xmlns:cx5="http://schemas.microsoft.com/office/drawing/2016/5/11/chartex" xmlns:cx6="http://schemas.microsoft.com/office/drawing/2016/5/12/chartex" xmlns:cx7="http://schemas.microsoft.com/office/drawing/2016/5/13/chartex" xmlns:cx8="http://schemas.microsoft.com/office/drawing/2016/5/14/chartex" xmlns:mc="http://schemas.openxmlformats.org/markup-compatibility/2006" xmlns:aink="http://schemas.microsoft.com/office/drawing/2016/ink" xmlns:am3d="http://schemas.microsoft.com/office/drawing/2017/model3d" xmlns:o="urn:schemas-microsoft-com:office:office" xmlns:r="http://schemas.openxmlformats.org/officeDocument/2006/relationships" xmlns:m="http://schemas.openxmlformats.org/officeDocument/2006/math" xmlns:v="urn:schemas-microsoft-com:vml" xmlns:wp14="http://schemas.microsoft.com/office/word/2010/wordprocessingDrawing" xmlns:wp="http://schemas.openxmlformats.org/drawingml/2006/wordprocessingDrawing" xmlns:w10="urn:schemas-microsoft-com:office:word" xmlns:w="http://schemas.openxmlformats.org/wordprocessingml/2006/main" xmlns:w14="http://schemas.microsoft.com/office/word/2010/wordml" xmlns:w15="http://schemas.microsoft.com/office/word/2012/wordml" xmlns:w16cex="http://schemas.microsoft.com/office/word/2018/wordml/cex" xmlns:w16cid="http://schemas.microsoft.com/office/word/2016/wordml/cid" xmlns:w16="http://schemas.microsoft.com/office/word/2018/wordml" xmlns:w16se="http://schemas.microsoft.com/office/word/2015/wordml/symex" xmlns:wpg="http://schemas.microsoft.com/office/word/2010/wordprocessingGroup" xmlns:wpi="http://schemas.microsoft.com/office/word/2010/wordprocessingInk" xmlns:wne="http://schemas.microsoft.com/office/word/2006/wordml" xmlns:wps="http://schemas.microsoft.com/office/word/2010/wordprocessingShape" mc:Ignorable="w14 w15 w16se w16cid w16 w16cex wp14">
+  <w:p>
+    <w:pPr>
+      <w:pStyle w:val="Header"/>
+      <w:rPr>
+        <w:lang w:val="en-CA"/>
+      </w:rPr>
+    </w:pPr>
+    <w:r>
+      <w:rPr>
+        <w:lang w:val="en-CA"/>
+      </w:rPr>
+      <w:t>Section 3 – even page header</w:t>
+    </w:r>
+  </w:p>
+</w:hdr>
+</file>
+
+<file path=word/header8.xml><?xml version="1.0" encoding="utf-8"?>
+<w:hdr xmlns:wpc="http://schemas.microsoft.com/office/word/2010/wordprocessingCanvas" xmlns:cx="http://schemas.microsoft.com/office/drawing/2014/chartex" xmlns:cx1="http://schemas.microsoft.com/office/drawing/2015/9/8/chartex" xmlns:cx2="http://schemas.microsoft.com/office/drawing/2015/10/21/chartex" xmlns:cx3="http://schemas.microsoft.com/office/drawing/2016/5/9/chartex" xmlns:cx4="http://schemas.microsoft.com/office/drawing/2016/5/10/chartex" xmlns:cx5="http://schemas.microsoft.com/office/drawing/2016/5/11/chartex" xmlns:cx6="http://schemas.microsoft.com/office/drawing/2016/5/12/chartex" xmlns:cx7="http://schemas.microsoft.com/office/drawing/2016/5/13/chartex" xmlns:cx8="http://schemas.microsoft.com/office/drawing/2016/5/14/chartex" xmlns:mc="http://schemas.openxmlformats.org/markup-compatibility/2006" xmlns:aink="http://schemas.microsoft.com/office/drawing/2016/ink" xmlns:am3d="http://schemas.microsoft.com/office/drawing/2017/model3d" xmlns:o="urn:schemas-microsoft-com:office:office" xmlns:r="http://schemas.openxmlformats.org/officeDocument/2006/relationships" xmlns:m="http://schemas.openxmlformats.org/officeDocument/2006/math" xmlns:v="urn:schemas-microsoft-com:vml" xmlns:wp14="http://schemas.microsoft.com/office/word/2010/wordprocessingDrawing" xmlns:wp="http://schemas.openxmlformats.org/drawingml/2006/wordprocessingDrawing" xmlns:w10="urn:schemas-microsoft-com:office:word" xmlns:w="http://schemas.openxmlformats.org/wordprocessingml/2006/main" xmlns:w14="http://schemas.microsoft.com/office/word/2010/wordml" xmlns:w15="http://schemas.microsoft.com/office/word/2012/wordml" xmlns:w16cex="http://schemas.microsoft.com/office/word/2018/wordml/cex" xmlns:w16cid="http://schemas.microsoft.com/office/word/2016/wordml/cid" xmlns:w16="http://schemas.microsoft.com/office/word/2018/wordml" xmlns:w16se="http://schemas.microsoft.com/office/word/2015/wordml/symex" xmlns:wpg="http://schemas.microsoft.com/office/word/2010/wordprocessingGroup" xmlns:wpi="http://schemas.microsoft.com/office/word/2010/wordprocessingInk" xmlns:wne="http://schemas.microsoft.com/office/word/2006/wordml" xmlns:wps="http://schemas.microsoft.com/office/word/2010/wordprocessingShape" mc:Ignorable="w14 w15 w16se w16cid w16 w16cex wp14">
+  <w:p>
+    <w:pPr>
+      <w:pStyle w:val="Header"/>
+      <w:rPr>
+        <w:lang w:val="en-CA"/>
+      </w:rPr>
+    </w:pPr>
+    <w:r>
+      <w:rPr>
+        <w:lang w:val="en-CA"/>
+      </w:rPr>
+      <w:t>Section 3 – odd page header</w:t>
+    </w:r>
+  </w:p>
+</w:hdr>
+</file>
+
+<file path=word/header9.xml><?xml version="1.0" encoding="utf-8"?>
+<w:hdr xmlns:wpc="http://schemas.microsoft.com/office/word/2010/wordprocessingCanvas" xmlns:cx="http://schemas.microsoft.com/office/drawing/2014/chartex" xmlns:cx1="http://schemas.microsoft.com/office/drawing/2015/9/8/chartex" xmlns:cx2="http://schemas.microsoft.com/office/drawing/2015/10/21/chartex" xmlns:cx3="http://schemas.microsoft.com/office/drawing/2016/5/9/chartex" xmlns:cx4="http://schemas.microsoft.com/office/drawing/2016/5/10/chartex" xmlns:cx5="http://schemas.microsoft.com/office/drawing/2016/5/11/chartex" xmlns:cx6="http://schemas.microsoft.com/office/drawing/2016/5/12/chartex" xmlns:cx7="http://schemas.microsoft.com/office/drawing/2016/5/13/chartex" xmlns:cx8="http://schemas.microsoft.com/office/drawing/2016/5/14/chartex" xmlns:mc="http://schemas.openxmlformats.org/markup-compatibility/2006" xmlns:aink="http://schemas.microsoft.com/office/drawing/2016/ink" xmlns:am3d="http://schemas.microsoft.com/office/drawing/2017/model3d" xmlns:o="urn:schemas-microsoft-com:office:office" xmlns:r="http://schemas.openxmlformats.org/officeDocument/2006/relationships" xmlns:m="http://schemas.openxmlformats.org/officeDocument/2006/math" xmlns:v="urn:schemas-microsoft-com:vml" xmlns:wp14="http://schemas.microsoft.com/office/word/2010/wordprocessingDrawing" xmlns:wp="http://schemas.openxmlformats.org/drawingml/2006/wordprocessingDrawing" xmlns:w10="urn:schemas-microsoft-com:office:word" xmlns:w="http://schemas.openxmlformats.org/wordprocessingml/2006/main" xmlns:w14="http://schemas.microsoft.com/office/word/2010/wordml" xmlns:w15="http://schemas.microsoft.com/office/word/2012/wordml" xmlns:w16cex="http://schemas.microsoft.com/office/word/2018/wordml/cex" xmlns:w16cid="http://schemas.microsoft.com/office/word/2016/wordml/cid" xmlns:w16="http://schemas.microsoft.com/office/word/2018/wordml" xmlns:w16se="http://schemas.microsoft.com/office/word/2015/wordml/symex" xmlns:wpg="http://schemas.microsoft.com/office/word/2010/wordprocessingGroup" xmlns:wpi="http://schemas.microsoft.com/office/word/2010/wordprocessingInk" xmlns:wne="http://schemas.microsoft.com/office/word/2006/wordml" xmlns:wps="http://schemas.microsoft.com/office/word/2010/wordprocessingShape" mc:Ignorable="w14 w15 w16se w16cid w16 w16cex wp14">
+  <w:p>
+    <w:pPr>
+      <w:pStyle w:val="Header"/>
+      <w:rPr>
+        <w:lang w:val="en-CA"/>
+      </w:rPr>
+    </w:pPr>
+    <w:r>
+      <w:rPr>
+        <w:lang w:val="en-CA"/>
+      </w:rPr>
+      <w:t>Section 3 – first page header</w:t>
     </w:r>
   </w:p>
 </w:hdr>
@@ -539,10 +799,8 @@
   <w:docDefaults>
     <w:rPrDefault>
       <w:rPr>
-        <w:rFonts w:asciiTheme="minorHAnsi" w:eastAsiaTheme="minorHAnsi" w:hAnsiTheme="minorHAnsi" w:cstheme="minorBidi"/>
-        <w:sz w:val="24"/>
-        <w:szCs w:val="24"/>
-        <w:lang w:val="en-US" w:eastAsia="en-US" w:bidi="ar-SA"/>
+        <w:rFonts w:ascii="Calibri" w:eastAsia="Calibri" w:hAnsi="Calibri" w:cs="Times New Roman"/>
+        <w:lang w:val="en-CA" w:eastAsia="en-US" w:bidi="ar-SA"/>
       </w:rPr>
     </w:rPrDefault>
     <w:pPrDefault/>
@@ -926,6 +1184,11 @@
   <w:style w:type="paragraph" w:default="1" w:styleId="Normal">
     <w:name w:val="Normal"/>
     <w:qFormat/>
+    <w:rPr>
+      <w:sz w:val="24"/>
+      <w:szCs w:val="24"/>
+      <w:lang w:val="en-US"/>
+    </w:rPr>
   </w:style>
   <w:style w:type="paragraph" w:styleId="Heading1">
     <w:name w:val="heading 1"/>
@@ -942,8 +1205,8 @@
       <w:outlineLvl w:val="0"/>
     </w:pPr>
     <w:rPr>
-      <w:rFonts w:asciiTheme="majorHAnsi" w:eastAsiaTheme="majorEastAsia" w:hAnsiTheme="majorHAnsi" w:cstheme="majorBidi"/>
-      <w:color w:val="2F5496" w:themeColor="accent1" w:themeShade="BF"/>
+      <w:rFonts w:ascii="Calibri Light" w:eastAsia="Times New Roman" w:hAnsi="Calibri Light"/>
+      <w:color w:val="2F5496"/>
       <w:sz w:val="32"/>
       <w:szCs w:val="32"/>
     </w:rPr>
@@ -964,10 +1227,30 @@
       <w:outlineLvl w:val="1"/>
     </w:pPr>
     <w:rPr>
-      <w:rFonts w:asciiTheme="majorHAnsi" w:eastAsiaTheme="majorEastAsia" w:hAnsiTheme="majorHAnsi" w:cstheme="majorBidi"/>
-      <w:color w:val="2F5496" w:themeColor="accent1" w:themeShade="BF"/>
+      <w:rFonts w:ascii="Calibri Light" w:eastAsia="Times New Roman" w:hAnsi="Calibri Light"/>
+      <w:color w:val="2F5496"/>
       <w:sz w:val="26"/>
       <w:szCs w:val="26"/>
+    </w:rPr>
+  </w:style>
+  <w:style w:type="paragraph" w:styleId="Heading3">
+    <w:name w:val="heading 3"/>
+    <w:basedOn w:val="Normal"/>
+    <w:next w:val="Normal"/>
+    <w:link w:val="Heading3Char"/>
+    <w:uiPriority w:val="9"/>
+    <w:unhideWhenUsed/>
+    <w:qFormat/>
+    <w:rsid w:val="00DB545C"/>
+    <w:pPr>
+      <w:keepNext/>
+      <w:keepLines/>
+      <w:spacing w:before="40"/>
+      <w:outlineLvl w:val="2"/>
+    </w:pPr>
+    <w:rPr>
+      <w:rFonts w:ascii="Calibri Light" w:eastAsia="Times New Roman" w:hAnsi="Calibri Light"/>
+      <w:color w:val="1F3763"/>
     </w:rPr>
   </w:style>
   <w:style w:type="character" w:default="1" w:styleId="DefaultParagraphFont">
@@ -999,13 +1282,12 @@
   </w:style>
   <w:style w:type="character" w:customStyle="1" w:styleId="Heading1Char">
     <w:name w:val="Heading 1 Char"/>
-    <w:basedOn w:val="DefaultParagraphFont"/>
     <w:link w:val="Heading1"/>
     <w:uiPriority w:val="9"/>
     <w:rsid w:val="00FD2563"/>
     <w:rPr>
-      <w:rFonts w:asciiTheme="majorHAnsi" w:eastAsiaTheme="majorEastAsia" w:hAnsiTheme="majorHAnsi" w:cstheme="majorBidi"/>
-      <w:color w:val="2F5496" w:themeColor="accent1" w:themeShade="BF"/>
+      <w:rFonts w:ascii="Calibri Light" w:eastAsia="Times New Roman" w:hAnsi="Calibri Light" w:cs="Times New Roman"/>
+      <w:color w:val="2F5496"/>
       <w:sz w:val="32"/>
       <w:szCs w:val="32"/>
     </w:rPr>
@@ -1054,15 +1336,24 @@
   </w:style>
   <w:style w:type="character" w:customStyle="1" w:styleId="Heading2Char">
     <w:name w:val="Heading 2 Char"/>
-    <w:basedOn w:val="DefaultParagraphFont"/>
     <w:link w:val="Heading2"/>
     <w:uiPriority w:val="9"/>
     <w:rsid w:val="009D4795"/>
     <w:rPr>
-      <w:rFonts w:asciiTheme="majorHAnsi" w:eastAsiaTheme="majorEastAsia" w:hAnsiTheme="majorHAnsi" w:cstheme="majorBidi"/>
-      <w:color w:val="2F5496" w:themeColor="accent1" w:themeShade="BF"/>
+      <w:rFonts w:ascii="Calibri Light" w:eastAsia="Times New Roman" w:hAnsi="Calibri Light" w:cs="Times New Roman"/>
+      <w:color w:val="2F5496"/>
       <w:sz w:val="26"/>
       <w:szCs w:val="26"/>
+    </w:rPr>
+  </w:style>
+  <w:style w:type="character" w:customStyle="1" w:styleId="Heading3Char">
+    <w:name w:val="Heading 3 Char"/>
+    <w:link w:val="Heading3"/>
+    <w:uiPriority w:val="9"/>
+    <w:rsid w:val="00DB545C"/>
+    <w:rPr>
+      <w:rFonts w:ascii="Calibri Light" w:eastAsia="Times New Roman" w:hAnsi="Calibri Light" w:cs="Times New Roman"/>
+      <w:color w:val="1F3763"/>
     </w:rPr>
   </w:style>
 </w:styles>

</xml_diff>